<commit_message>
Mykel - added personal info and put down simple thoughts in case I can't make meeting in person
</commit_message>
<xml_diff>
--- a/docs/Charter.docx
+++ b/docs/Charter.docx
@@ -7,8 +7,6 @@
         <w:pStyle w:val="Space"/>
         <w:jc w:val="right"/>
       </w:pPr>
-      <w:bookmarkStart w:id="0" w:name="_GoBack"/>
-      <w:bookmarkEnd w:id="0"/>
     </w:p>
     <w:tbl>
       <w:tblPr>
@@ -549,10 +547,136 @@
         <w:spacing w:after="120"/>
         <w:rPr>
           <w:rFonts w:ascii="Verdana" w:hAnsi="Verdana"/>
-          <w:i/>
           <w:iCs/>
         </w:rPr>
       </w:pPr>
+      <w:r>
+        <w:rPr>
+          <w:rFonts w:ascii="Verdana" w:hAnsi="Verdana"/>
+          <w:b/>
+          <w:iCs/>
+        </w:rPr>
+        <w:t>Name</w:t>
+      </w:r>
+      <w:r>
+        <w:rPr>
+          <w:rFonts w:ascii="Verdana" w:hAnsi="Verdana"/>
+          <w:b/>
+          <w:iCs/>
+        </w:rPr>
+        <w:tab/>
+      </w:r>
+      <w:r>
+        <w:rPr>
+          <w:rFonts w:ascii="Verdana" w:hAnsi="Verdana"/>
+          <w:b/>
+          <w:iCs/>
+        </w:rPr>
+        <w:tab/>
+      </w:r>
+      <w:r>
+        <w:rPr>
+          <w:rFonts w:ascii="Verdana" w:hAnsi="Verdana"/>
+          <w:b/>
+          <w:iCs/>
+        </w:rPr>
+        <w:tab/>
+        <w:t>Phone #</w:t>
+      </w:r>
+      <w:r>
+        <w:rPr>
+          <w:rFonts w:ascii="Verdana" w:hAnsi="Verdana"/>
+          <w:b/>
+          <w:iCs/>
+        </w:rPr>
+        <w:tab/>
+      </w:r>
+      <w:r>
+        <w:rPr>
+          <w:rFonts w:ascii="Verdana" w:hAnsi="Verdana"/>
+          <w:b/>
+          <w:iCs/>
+        </w:rPr>
+        <w:tab/>
+        <w:t>Email</w:t>
+      </w:r>
+      <w:r>
+        <w:rPr>
+          <w:rFonts w:ascii="Verdana" w:hAnsi="Verdana"/>
+          <w:b/>
+          <w:iCs/>
+        </w:rPr>
+        <w:tab/>
+      </w:r>
+      <w:r>
+        <w:rPr>
+          <w:rFonts w:ascii="Verdana" w:hAnsi="Verdana"/>
+          <w:b/>
+          <w:iCs/>
+        </w:rPr>
+        <w:tab/>
+      </w:r>
+      <w:r>
+        <w:rPr>
+          <w:rFonts w:ascii="Verdana" w:hAnsi="Verdana"/>
+          <w:b/>
+          <w:iCs/>
+        </w:rPr>
+        <w:tab/>
+        <w:t>GitHub</w:t>
+      </w:r>
+    </w:p>
+    <w:p>
+      <w:pPr>
+        <w:pStyle w:val="Header"/>
+        <w:tabs>
+          <w:tab w:val="clear" w:pos="4320"/>
+          <w:tab w:val="clear" w:pos="8640"/>
+        </w:tabs>
+        <w:spacing w:after="120"/>
+        <w:rPr>
+          <w:rFonts w:ascii="Verdana" w:hAnsi="Verdana"/>
+          <w:iCs/>
+        </w:rPr>
+      </w:pPr>
+      <w:r>
+        <w:rPr>
+          <w:rFonts w:ascii="Verdana" w:hAnsi="Verdana"/>
+          <w:iCs/>
+        </w:rPr>
+        <w:t>Mykel Allen</w:t>
+      </w:r>
+      <w:r>
+        <w:rPr>
+          <w:rFonts w:ascii="Verdana" w:hAnsi="Verdana"/>
+          <w:iCs/>
+        </w:rPr>
+        <w:tab/>
+      </w:r>
+      <w:r>
+        <w:rPr>
+          <w:rFonts w:ascii="Verdana" w:hAnsi="Verdana"/>
+          <w:iCs/>
+        </w:rPr>
+        <w:tab/>
+        <w:t>720-220-6738</w:t>
+      </w:r>
+      <w:r>
+        <w:rPr>
+          <w:rFonts w:ascii="Verdana" w:hAnsi="Verdana"/>
+          <w:iCs/>
+        </w:rPr>
+        <w:tab/>
+        <w:t>myallen@mines.edu</w:t>
+      </w:r>
+      <w:r>
+        <w:rPr>
+          <w:rFonts w:ascii="Verdana" w:hAnsi="Verdana"/>
+          <w:iCs/>
+        </w:rPr>
+        <w:tab/>
+        <w:t>myallen328</w:t>
+      </w:r>
     </w:p>
     <w:p>
       <w:pPr>
@@ -668,10 +792,16 @@
         <w:spacing w:after="120"/>
         <w:rPr>
           <w:rFonts w:ascii="Verdana" w:hAnsi="Verdana"/>
-          <w:i/>
           <w:iCs/>
         </w:rPr>
       </w:pPr>
+      <w:r>
+        <w:rPr>
+          <w:rFonts w:ascii="Verdana" w:hAnsi="Verdana"/>
+          <w:iCs/>
+        </w:rPr>
+        <w:t>By groupchat? Through github…</w:t>
+      </w:r>
     </w:p>
     <w:p>
       <w:pPr>
@@ -802,10 +932,16 @@
         <w:spacing w:after="120"/>
         <w:rPr>
           <w:rFonts w:ascii="Verdana" w:hAnsi="Verdana"/>
-          <w:i/>
           <w:iCs/>
         </w:rPr>
       </w:pPr>
+      <w:r>
+        <w:rPr>
+          <w:rFonts w:ascii="Verdana" w:hAnsi="Verdana"/>
+          <w:iCs/>
+        </w:rPr>
+        <w:t>Should probably be settled in person…</w:t>
+      </w:r>
     </w:p>
     <w:p>
       <w:pPr>
@@ -953,6 +1089,24 @@
           <w:iCs/>
         </w:rPr>
       </w:pPr>
+    </w:p>
+    <w:p>
+      <w:pPr>
+        <w:spacing w:after="120"/>
+        <w:rPr>
+          <w:rFonts w:ascii="Verdana" w:hAnsi="Verdana"/>
+          <w:iCs/>
+        </w:rPr>
+      </w:pPr>
+      <w:r>
+        <w:rPr>
+          <w:rFonts w:ascii="Verdana" w:hAnsi="Verdana"/>
+          <w:iCs/>
+        </w:rPr>
+        <w:t>Everything in on time!</w:t>
+      </w:r>
+      <w:bookmarkStart w:id="0" w:name="_GoBack"/>
+      <w:bookmarkEnd w:id="0"/>
     </w:p>
     <w:p>
       <w:pPr>
@@ -6761,7 +6915,7 @@
 </file>
 
 <file path=customXml/itemProps1.xml><?xml version="1.0" encoding="utf-8"?>
-<ds:datastoreItem xmlns:ds="http://schemas.openxmlformats.org/officeDocument/2006/customXml" ds:itemID="{D1A8C669-25D3-4BCE-8363-360370A518CD}">
+<ds:datastoreItem xmlns:ds="http://schemas.openxmlformats.org/officeDocument/2006/customXml" ds:itemID="{3C2A67E3-1B3C-4211-9908-EDE67D800587}">
   <ds:schemaRefs>
     <ds:schemaRef ds:uri="http://schemas.openxmlformats.org/officeDocument/2006/bibliography"/>
   </ds:schemaRefs>

</xml_diff>